<commit_message>
even more data updates
</commit_message>
<xml_diff>
--- a/CSC340FinalProjectExamSpring2018.docx
+++ b/CSC340FinalProjectExamSpring2018.docx
@@ -1,6 +1,6 @@
 
 <file path=word/document.xml><?xml version="1.0" encoding="utf-8"?>
-<w:document xmlns:wpc="http://schemas.microsoft.com/office/word/2010/wordprocessingCanvas" xmlns:cx="http://schemas.microsoft.com/office/drawing/2014/chartex" xmlns:cx1="http://schemas.microsoft.com/office/drawing/2015/9/8/chartex" xmlns:mc="http://schemas.openxmlformats.org/markup-compatibility/2006" xmlns:o="urn:schemas-microsoft-com:office:office" xmlns:r="http://schemas.openxmlformats.org/officeDocument/2006/relationships" xmlns:m="http://schemas.openxmlformats.org/officeDocument/2006/math" xmlns:v="urn:schemas-microsoft-com:vml" xmlns:wp14="http://schemas.microsoft.com/office/word/2010/wordprocessingDrawing" xmlns:wp="http://schemas.openxmlformats.org/drawingml/2006/wordprocessingDrawing" xmlns:w10="urn:schemas-microsoft-com:office:word" xmlns:w="http://schemas.openxmlformats.org/wordprocessingml/2006/main" xmlns:w14="http://schemas.microsoft.com/office/word/2010/wordml" xmlns:w15="http://schemas.microsoft.com/office/word/2012/wordml" xmlns:w16se="http://schemas.microsoft.com/office/word/2015/wordml/symex" xmlns:wpg="http://schemas.microsoft.com/office/word/2010/wordprocessingGroup" xmlns:wpi="http://schemas.microsoft.com/office/word/2010/wordprocessingInk" xmlns:wne="http://schemas.microsoft.com/office/word/2006/wordml" xmlns:wps="http://schemas.microsoft.com/office/word/2010/wordprocessingShape" mc:Ignorable="w14 w15 w16se wp14">
+<w:document xmlns:wpc="http://schemas.microsoft.com/office/word/2010/wordprocessingCanvas" xmlns:cx="http://schemas.microsoft.com/office/drawing/2014/chartex" xmlns:cx1="http://schemas.microsoft.com/office/drawing/2015/9/8/chartex" xmlns:cx2="http://schemas.microsoft.com/office/drawing/2015/10/21/chartex" xmlns:cx3="http://schemas.microsoft.com/office/drawing/2016/5/9/chartex" xmlns:cx4="http://schemas.microsoft.com/office/drawing/2016/5/10/chartex" xmlns:cx5="http://schemas.microsoft.com/office/drawing/2016/5/11/chartex" xmlns:cx6="http://schemas.microsoft.com/office/drawing/2016/5/12/chartex" xmlns:cx7="http://schemas.microsoft.com/office/drawing/2016/5/13/chartex" xmlns:cx8="http://schemas.microsoft.com/office/drawing/2016/5/14/chartex" xmlns:mc="http://schemas.openxmlformats.org/markup-compatibility/2006" xmlns:aink="http://schemas.microsoft.com/office/drawing/2016/ink" xmlns:am3d="http://schemas.microsoft.com/office/drawing/2017/model3d" xmlns:o="urn:schemas-microsoft-com:office:office" xmlns:r="http://schemas.openxmlformats.org/officeDocument/2006/relationships" xmlns:m="http://schemas.openxmlformats.org/officeDocument/2006/math" xmlns:v="urn:schemas-microsoft-com:vml" xmlns:wp14="http://schemas.microsoft.com/office/word/2010/wordprocessingDrawing" xmlns:wp="http://schemas.openxmlformats.org/drawingml/2006/wordprocessingDrawing" xmlns:w10="urn:schemas-microsoft-com:office:word" xmlns:w="http://schemas.openxmlformats.org/wordprocessingml/2006/main" xmlns:w14="http://schemas.microsoft.com/office/word/2010/wordml" xmlns:w15="http://schemas.microsoft.com/office/word/2012/wordml" xmlns:w16cid="http://schemas.microsoft.com/office/word/2016/wordml/cid" xmlns:w16se="http://schemas.microsoft.com/office/word/2015/wordml/symex" xmlns:wpg="http://schemas.microsoft.com/office/word/2010/wordprocessingGroup" xmlns:wpi="http://schemas.microsoft.com/office/word/2010/wordprocessingInk" xmlns:wne="http://schemas.microsoft.com/office/word/2006/wordml" xmlns:wps="http://schemas.microsoft.com/office/word/2010/wordprocessingShape" mc:Ignorable="w14 w15 w16se w16cid wp14">
   <w:body>
     <w:p>
       <w:pPr>
@@ -688,8 +688,13 @@
         <w:t xml:space="preserve"> more terms </w:t>
       </w:r>
       <w:r>
-        <w:t>(S=3, S=10, S=50,…</w:t>
-      </w:r>
+        <w:t>(S=3, S=10, S=</w:t>
+      </w:r>
+      <w:proofErr w:type="gramStart"/>
+      <w:r>
+        <w:t>50,…</w:t>
+      </w:r>
+      <w:proofErr w:type="gramEnd"/>
       <w:r>
         <w:t>,</w:t>
       </w:r>
@@ -724,7 +729,11 @@
         <w:t>s</w:t>
       </w:r>
       <w:r>
-        <w:t xml:space="preserve"> and g</w:t>
+        <w:t xml:space="preserve"> and </w:t>
+      </w:r>
+      <w:proofErr w:type="spellStart"/>
+      <w:r>
+        <w:t>g</w:t>
       </w:r>
       <w:r>
         <w:rPr>
@@ -732,6 +741,7 @@
         </w:rPr>
         <w:t>s</w:t>
       </w:r>
+      <w:proofErr w:type="spellEnd"/>
       <w:r>
         <w:t>, the</w:t>
       </w:r>
@@ -751,7 +761,14 @@
         <w:rPr>
           <w:i/>
         </w:rPr>
-        <w:t xml:space="preserve"> f</w:t>
+        <w:t xml:space="preserve"> </w:t>
+      </w:r>
+      <w:proofErr w:type="spellStart"/>
+      <w:r>
+        <w:rPr>
+          <w:i/>
+        </w:rPr>
+        <w:t>f</w:t>
       </w:r>
       <w:r>
         <w:rPr>
@@ -760,6 +777,7 @@
         </w:rPr>
         <w:t>L</w:t>
       </w:r>
+      <w:proofErr w:type="spellEnd"/>
       <w:r>
         <w:rPr>
           <w:i/>
@@ -773,7 +791,14 @@
         <w:rPr>
           <w:i/>
         </w:rPr>
-        <w:t xml:space="preserve"> g</w:t>
+        <w:t xml:space="preserve"> </w:t>
+      </w:r>
+      <w:proofErr w:type="spellStart"/>
+      <w:r>
+        <w:rPr>
+          <w:i/>
+        </w:rPr>
+        <w:t>g</w:t>
       </w:r>
       <w:r>
         <w:rPr>
@@ -783,7 +808,11 @@
         <w:t>L</w:t>
       </w:r>
       <w:r>
-        <w:t xml:space="preserve">. </w:t>
+        <w:t>.</w:t>
+      </w:r>
+      <w:proofErr w:type="spellEnd"/>
+      <w:r>
+        <w:t xml:space="preserve"> </w:t>
       </w:r>
     </w:p>
     <w:p>
@@ -825,7 +854,15 @@
         <w:t>limits approaching 0.8 and -0.8</w:t>
       </w:r>
       <w:r>
-        <w:t>, and vertical limits at ever 256 samples</w:t>
+        <w:t xml:space="preserve">, and vertical limits at </w:t>
+      </w:r>
+      <w:proofErr w:type="spellStart"/>
+      <w:r>
+        <w:t>ever</w:t>
+      </w:r>
+      <w:proofErr w:type="spellEnd"/>
+      <w:r>
+        <w:t xml:space="preserve"> 256 samples</w:t>
       </w:r>
       <w:r>
         <w:t>.  This oscillation shows that the sound is either on at the limits, or off between the limits.</w:t>
@@ -857,6 +894,7 @@
       <w:r>
         <w:t xml:space="preserve"> functions </w:t>
       </w:r>
+      <w:proofErr w:type="spellStart"/>
       <w:r>
         <w:rPr>
           <w:i/>
@@ -870,6 +908,7 @@
         </w:rPr>
         <w:t>L</w:t>
       </w:r>
+      <w:proofErr w:type="spellEnd"/>
       <w:r>
         <w:rPr>
           <w:i/>
@@ -883,7 +922,14 @@
         <w:rPr>
           <w:i/>
         </w:rPr>
-        <w:t xml:space="preserve"> g</w:t>
+        <w:t xml:space="preserve"> </w:t>
+      </w:r>
+      <w:proofErr w:type="spellStart"/>
+      <w:r>
+        <w:rPr>
+          <w:i/>
+        </w:rPr>
+        <w:t>g</w:t>
       </w:r>
       <w:r>
         <w:rPr>
@@ -892,6 +938,7 @@
         </w:rPr>
         <w:t>L</w:t>
       </w:r>
+      <w:proofErr w:type="spellEnd"/>
       <w:r>
         <w:t xml:space="preserve"> at 512</w:t>
       </w:r>
@@ -977,6 +1024,7 @@
       <w:r>
         <w:t xml:space="preserve"> estimates for the functions </w:t>
       </w:r>
+      <w:proofErr w:type="spellStart"/>
       <w:r>
         <w:rPr>
           <w:i/>
@@ -990,6 +1038,7 @@
         </w:rPr>
         <w:t>L</w:t>
       </w:r>
+      <w:proofErr w:type="spellEnd"/>
       <w:r>
         <w:rPr>
           <w:i/>
@@ -1003,7 +1052,14 @@
         <w:rPr>
           <w:i/>
         </w:rPr>
-        <w:t xml:space="preserve"> g</w:t>
+        <w:t xml:space="preserve"> </w:t>
+      </w:r>
+      <w:proofErr w:type="spellStart"/>
+      <w:r>
+        <w:rPr>
+          <w:i/>
+        </w:rPr>
+        <w:t>g</w:t>
       </w:r>
       <w:r>
         <w:rPr>
@@ -1012,6 +1068,7 @@
         </w:rPr>
         <w:t>L</w:t>
       </w:r>
+      <w:proofErr w:type="spellEnd"/>
       <w:r>
         <w:t xml:space="preserve"> (3</w:t>
       </w:r>
@@ -1094,8 +1151,16 @@
         <w:rPr>
           <w:i/>
         </w:rPr>
-        <w:t xml:space="preserve"> sin(</w:t>
-      </w:r>
+        <w:t xml:space="preserve"> </w:t>
+      </w:r>
+      <w:proofErr w:type="gramStart"/>
+      <w:r>
+        <w:rPr>
+          <w:i/>
+        </w:rPr>
+        <w:t>sin(</w:t>
+      </w:r>
+      <w:proofErr w:type="gramEnd"/>
       <w:r>
         <w:rPr>
           <w:i/>
@@ -1324,6 +1389,7 @@
       <w:r>
         <w:br/>
       </w:r>
+      <w:proofErr w:type="gramStart"/>
       <w:r>
         <w:rPr>
           <w:b/>
@@ -1332,6 +1398,7 @@
         </w:rPr>
         <w:t>Compare and contrast</w:t>
       </w:r>
+      <w:proofErr w:type="gramEnd"/>
       <w:r>
         <w:t xml:space="preserve"> the </w:t>
       </w:r>
@@ -1508,7 +1575,15 @@
         <w:t>t</w:t>
       </w:r>
       <w:r>
-        <w:t xml:space="preserve"> ε  [0, 1), and then calculate the PSDs for x</w:t>
+        <w:t xml:space="preserve"> </w:t>
+      </w:r>
+      <w:proofErr w:type="gramStart"/>
+      <w:r>
+        <w:t>ε  [</w:t>
+      </w:r>
+      <w:proofErr w:type="gramEnd"/>
+      <w:r>
+        <w:t>0, 1), and then calculate the PSDs for x</w:t>
       </w:r>
       <w:r>
         <w:t>(t)</w:t>
@@ -1638,8 +1713,6 @@
       <w:r>
         <w:t>The peaks in x(t) are closer together than the peaks in y(t).  Also, the peaks in x(t) are closer to the extremes of the samples than y(t).</w:t>
       </w:r>
-      <w:bookmarkStart w:id="0" w:name="_GoBack"/>
-      <w:bookmarkEnd w:id="0"/>
     </w:p>
     <w:p>
       <w:pPr>
@@ -1817,7 +1890,14 @@
         <w:rPr>
           <w:i/>
         </w:rPr>
-        <w:t xml:space="preserve">) = sin( </w:t>
+        <w:t xml:space="preserve">) = </w:t>
+      </w:r>
+      <w:proofErr w:type="gramStart"/>
+      <w:r>
+        <w:rPr>
+          <w:i/>
+        </w:rPr>
+        <w:t xml:space="preserve">sin( </w:t>
       </w:r>
       <w:r>
         <w:rPr>
@@ -1825,6 +1905,7 @@
         </w:rPr>
         <w:t>20</w:t>
       </w:r>
+      <w:proofErr w:type="gramEnd"/>
       <w:r>
         <w:rPr>
           <w:i/>
@@ -1978,6 +2059,22 @@
     </w:p>
     <w:p>
       <w:pPr>
+        <w:ind w:left="2160"/>
+      </w:pPr>
+      <w:r>
+        <w:t xml:space="preserve">As the phase shift increases in size, the PSD estimate also </w:t>
+      </w:r>
+      <w:proofErr w:type="gramStart"/>
+      <w:r>
+        <w:t>increases  proportionally</w:t>
+      </w:r>
+      <w:proofErr w:type="gramEnd"/>
+      <w:r>
+        <w:t>, but keeps its wave form.</w:t>
+      </w:r>
+    </w:p>
+    <w:p>
+      <w:pPr>
         <w:pStyle w:val="ListParagraph"/>
         <w:numPr>
           <w:ilvl w:val="0"/>
@@ -2473,6 +2570,7 @@
         </w:numPr>
       </w:pPr>
       <w:r>
+        <w:lastRenderedPageBreak/>
         <w:t>Provide a verbal description of how</w:t>
       </w:r>
       <w:r>
@@ -2506,13 +2604,10 @@
     <w:p>
       <w:pPr>
         <w:pStyle w:val="ListParagraph"/>
-        <w:numPr>
-          <w:ilvl w:val="2"/>
-          <w:numId w:val="1"/>
-        </w:numPr>
-      </w:pPr>
-      <w:r>
-        <w:t>HP?</w:t>
+        <w:ind w:left="2160"/>
+      </w:pPr>
+      <w:r>
+        <w:t>The low pass filter attenuates the higher frequencies and puts the emphasis on lower frequencies in the input signal</w:t>
       </w:r>
     </w:p>
     <w:p>
@@ -2524,8 +2619,19 @@
         </w:numPr>
       </w:pPr>
       <w:r>
-        <w:lastRenderedPageBreak/>
-        <w:t>BP?</w:t>
+        <w:t>HP?</w:t>
+      </w:r>
+    </w:p>
+    <w:p>
+      <w:pPr>
+        <w:pStyle w:val="ListParagraph"/>
+        <w:ind w:left="2160"/>
+      </w:pPr>
+      <w:r>
+        <w:t xml:space="preserve">This is the complement </w:t>
+      </w:r>
+      <w:r>
+        <w:t>to the low pass where the lower frequencies are attenuated and the higher frequencies are emphasized more.</w:t>
       </w:r>
     </w:p>
     <w:p>
@@ -2537,7 +2643,46 @@
         </w:numPr>
       </w:pPr>
       <w:r>
+        <w:t>BP?</w:t>
+      </w:r>
+    </w:p>
+    <w:p>
+      <w:pPr>
+        <w:pStyle w:val="ListParagraph"/>
+        <w:ind w:left="2160"/>
+      </w:pPr>
+      <w:r>
+        <w:t>This filter attenuates any frequency that isn’t within a certain range, or band.  This filter emphasized frequencies in a user-defined range.</w:t>
+      </w:r>
+    </w:p>
+    <w:p>
+      <w:pPr>
+        <w:pStyle w:val="ListParagraph"/>
+        <w:numPr>
+          <w:ilvl w:val="2"/>
+          <w:numId w:val="1"/>
+        </w:numPr>
+      </w:pPr>
+      <w:r>
         <w:t>Notch?</w:t>
+      </w:r>
+    </w:p>
+    <w:p>
+      <w:pPr>
+        <w:pStyle w:val="ListParagraph"/>
+        <w:ind w:left="2160"/>
+      </w:pPr>
+      <w:r>
+        <w:t xml:space="preserve">This looks like the complement to the Band Pass in which it attenuates everything </w:t>
+      </w:r>
+      <w:r>
+        <w:rPr>
+          <w:i/>
+        </w:rPr>
+        <w:t>inside</w:t>
+      </w:r>
+      <w:r>
+        <w:t xml:space="preserve"> the range, and emphasized everything outside.</w:t>
       </w:r>
     </w:p>
     <w:p>
@@ -2620,6 +2765,7 @@
       <w:r>
         <w:t xml:space="preserve">, is given by </w:t>
       </w:r>
+      <w:proofErr w:type="spellStart"/>
       <w:r>
         <w:rPr>
           <w:b/>
@@ -2633,6 +2779,7 @@
         </w:rPr>
         <w:t>k</w:t>
       </w:r>
+      <w:proofErr w:type="spellEnd"/>
       <w:r>
         <w:t xml:space="preserve"> = (</w:t>
       </w:r>
@@ -2764,7 +2911,15 @@
       </w:r>
       <w:r>
         <w:br/>
-        <w:t>In this section, you will use your digital signal processing tools to perform two common tasks: one, determining the range to a target by a process that is similar to what an echo</w:t>
+        <w:t xml:space="preserve">In this section, you will use your digital signal processing tools to perform two common tasks: one, determining the range to a target by a process that is </w:t>
+      </w:r>
+      <w:proofErr w:type="gramStart"/>
+      <w:r>
+        <w:t>similar to</w:t>
+      </w:r>
+      <w:proofErr w:type="gramEnd"/>
+      <w:r>
+        <w:t xml:space="preserve"> what an echo</w:t>
       </w:r>
       <w:r>
         <w:t>-</w:t>
@@ -2878,6 +3033,20 @@
     <w:p>
       <w:pPr>
         <w:pStyle w:val="ListParagraph"/>
+        <w:ind w:left="1440" w:firstLine="720"/>
+      </w:pPr>
+      <w:r>
+        <w:t>The</w:t>
+      </w:r>
+      <w:r>
+        <w:t xml:space="preserve"> approximate distance to target is 20.295 meters.</w:t>
+      </w:r>
+      <w:bookmarkStart w:id="0" w:name="_GoBack"/>
+      <w:bookmarkEnd w:id="0"/>
+    </w:p>
+    <w:p>
+      <w:pPr>
+        <w:pStyle w:val="ListParagraph"/>
         <w:numPr>
           <w:ilvl w:val="1"/>
           <w:numId w:val="1"/>
@@ -2956,6 +3125,7 @@
         </w:numPr>
       </w:pPr>
       <w:r>
+        <w:lastRenderedPageBreak/>
         <w:t>Two-dimensional FFT</w:t>
       </w:r>
       <w:r>
@@ -3002,8 +3172,13 @@
         <w:t>,</w:t>
       </w:r>
       <w:r>
-        <w:t xml:space="preserve"> WxH</w:t>
-      </w:r>
+        <w:t xml:space="preserve"> </w:t>
+      </w:r>
+      <w:proofErr w:type="spellStart"/>
+      <w:r>
+        <w:t>WxH</w:t>
+      </w:r>
+      <w:proofErr w:type="spellEnd"/>
       <w:r>
         <w:t>) with the data in a large (512x512) image.</w:t>
       </w:r>
@@ -3133,7 +3308,6 @@
         </w:numPr>
       </w:pPr>
       <w:r>
-        <w:lastRenderedPageBreak/>
         <w:t xml:space="preserve">Beginning at row </w:t>
       </w:r>
       <w:r>
@@ -3349,7 +3523,7 @@
               </wp:anchor>
             </w:drawing>
           </mc:Choice>
-          <mc:Fallback xmlns:w16cid="http://schemas.microsoft.com/office/word/2016/wordml/cid" xmlns:am3d="http://schemas.microsoft.com/office/drawing/2017/model3d" xmlns:aink="http://schemas.microsoft.com/office/drawing/2016/ink" xmlns:cx8="http://schemas.microsoft.com/office/drawing/2016/5/14/chartex" xmlns:cx7="http://schemas.microsoft.com/office/drawing/2016/5/13/chartex" xmlns:cx6="http://schemas.microsoft.com/office/drawing/2016/5/12/chartex" xmlns:cx5="http://schemas.microsoft.com/office/drawing/2016/5/11/chartex" xmlns:cx4="http://schemas.microsoft.com/office/drawing/2016/5/10/chartex" xmlns:cx3="http://schemas.microsoft.com/office/drawing/2016/5/9/chartex" xmlns:cx2="http://schemas.microsoft.com/office/drawing/2015/10/21/chartex">
+          <mc:Fallback>
             <w:pict>
               <v:group w14:anchorId="691ED010" id="Group 4" o:spid="_x0000_s1026" style="position:absolute;margin-left:146.2pt;margin-top:49.8pt;width:209.4pt;height:177.6pt;z-index:251661312" coordsize="26593,22555" o:gfxdata="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">
                 <v:rect id="Rectangle 1" o:spid="_x0000_s1027" style="position:absolute;width:26593;height:22555;visibility:visible;mso-wrap-style:square;v-text-anchor:middle" o:gfxdata="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" fillcolor="black [3213]" strokecolor="#243f60 [1604]" strokeweight="2pt"/>
@@ -3439,7 +3613,15 @@
         <w:t>he resulting image should be</w:t>
       </w:r>
       <w:r>
-        <w:t xml:space="preserve"> similar to the image above with</w:t>
+        <w:t xml:space="preserve"> </w:t>
+      </w:r>
+      <w:proofErr w:type="gramStart"/>
+      <w:r>
+        <w:t>similar to</w:t>
+      </w:r>
+      <w:proofErr w:type="gramEnd"/>
+      <w:r>
+        <w:t xml:space="preserve"> the image above with</w:t>
       </w:r>
       <w:r>
         <w:t xml:space="preserve"> black</w:t>
@@ -3675,7 +3857,7 @@
               </wp:anchor>
             </w:drawing>
           </mc:Choice>
-          <mc:Fallback xmlns:w16cid="http://schemas.microsoft.com/office/word/2016/wordml/cid" xmlns:am3d="http://schemas.microsoft.com/office/drawing/2017/model3d" xmlns:aink="http://schemas.microsoft.com/office/drawing/2016/ink" xmlns:cx8="http://schemas.microsoft.com/office/drawing/2016/5/14/chartex" xmlns:cx7="http://schemas.microsoft.com/office/drawing/2016/5/13/chartex" xmlns:cx6="http://schemas.microsoft.com/office/drawing/2016/5/12/chartex" xmlns:cx5="http://schemas.microsoft.com/office/drawing/2016/5/11/chartex" xmlns:cx4="http://schemas.microsoft.com/office/drawing/2016/5/10/chartex" xmlns:cx3="http://schemas.microsoft.com/office/drawing/2016/5/9/chartex" xmlns:cx2="http://schemas.microsoft.com/office/drawing/2015/10/21/chartex">
+          <mc:Fallback>
             <w:pict>
               <v:group w14:anchorId="73E78F75" id="Group 5" o:spid="_x0000_s1026" style="position:absolute;margin-left:114.4pt;margin-top:67.65pt;width:209.4pt;height:177.6pt;z-index:251663360;mso-width-relative:margin;mso-height-relative:margin" coordorigin="65,71" coordsize="26593,22555" o:gfxdata="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">
                 <v:rect id="Rectangle 6" o:spid="_x0000_s1027" style="position:absolute;left:65;top:71;width:26594;height:22555;visibility:visible;mso-wrap-style:square;v-text-anchor:middle" o:gfxdata="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" fillcolor="black [3213]" stroked="f" strokeweight="2pt"/>
@@ -3744,6 +3926,7 @@
         <w:br/>
       </w:r>
       <w:r>
+        <w:lastRenderedPageBreak/>
         <w:br/>
       </w:r>
       <w:r>
@@ -3777,7 +3960,6 @@
         <w:br/>
       </w:r>
       <w:r>
-        <w:lastRenderedPageBreak/>
         <w:br/>
       </w:r>
     </w:p>
@@ -3871,7 +4053,7 @@
 </file>
 
 <file path=word/endnotes.xml><?xml version="1.0" encoding="utf-8"?>
-<w:endnotes xmlns:wpc="http://schemas.microsoft.com/office/word/2010/wordprocessingCanvas" xmlns:cx="http://schemas.microsoft.com/office/drawing/2014/chartex" xmlns:cx1="http://schemas.microsoft.com/office/drawing/2015/9/8/chartex" xmlns:mc="http://schemas.openxmlformats.org/markup-compatibility/2006" xmlns:o="urn:schemas-microsoft-com:office:office" xmlns:r="http://schemas.openxmlformats.org/officeDocument/2006/relationships" xmlns:m="http://schemas.openxmlformats.org/officeDocument/2006/math" xmlns:v="urn:schemas-microsoft-com:vml" xmlns:wp14="http://schemas.microsoft.com/office/word/2010/wordprocessingDrawing" xmlns:wp="http://schemas.openxmlformats.org/drawingml/2006/wordprocessingDrawing" xmlns:w10="urn:schemas-microsoft-com:office:word" xmlns:w="http://schemas.openxmlformats.org/wordprocessingml/2006/main" xmlns:w14="http://schemas.microsoft.com/office/word/2010/wordml" xmlns:w15="http://schemas.microsoft.com/office/word/2012/wordml" xmlns:w16se="http://schemas.microsoft.com/office/word/2015/wordml/symex" xmlns:wpg="http://schemas.microsoft.com/office/word/2010/wordprocessingGroup" xmlns:wpi="http://schemas.microsoft.com/office/word/2010/wordprocessingInk" xmlns:wne="http://schemas.microsoft.com/office/word/2006/wordml" xmlns:wps="http://schemas.microsoft.com/office/word/2010/wordprocessingShape" mc:Ignorable="w14 w15 w16se wp14">
+<w:endnotes xmlns:wpc="http://schemas.microsoft.com/office/word/2010/wordprocessingCanvas" xmlns:cx="http://schemas.microsoft.com/office/drawing/2014/chartex" xmlns:cx1="http://schemas.microsoft.com/office/drawing/2015/9/8/chartex" xmlns:cx2="http://schemas.microsoft.com/office/drawing/2015/10/21/chartex" xmlns:cx3="http://schemas.microsoft.com/office/drawing/2016/5/9/chartex" xmlns:cx4="http://schemas.microsoft.com/office/drawing/2016/5/10/chartex" xmlns:cx5="http://schemas.microsoft.com/office/drawing/2016/5/11/chartex" xmlns:cx6="http://schemas.microsoft.com/office/drawing/2016/5/12/chartex" xmlns:cx7="http://schemas.microsoft.com/office/drawing/2016/5/13/chartex" xmlns:cx8="http://schemas.microsoft.com/office/drawing/2016/5/14/chartex" xmlns:mc="http://schemas.openxmlformats.org/markup-compatibility/2006" xmlns:aink="http://schemas.microsoft.com/office/drawing/2016/ink" xmlns:am3d="http://schemas.microsoft.com/office/drawing/2017/model3d" xmlns:o="urn:schemas-microsoft-com:office:office" xmlns:r="http://schemas.openxmlformats.org/officeDocument/2006/relationships" xmlns:m="http://schemas.openxmlformats.org/officeDocument/2006/math" xmlns:v="urn:schemas-microsoft-com:vml" xmlns:wp14="http://schemas.microsoft.com/office/word/2010/wordprocessingDrawing" xmlns:wp="http://schemas.openxmlformats.org/drawingml/2006/wordprocessingDrawing" xmlns:w10="urn:schemas-microsoft-com:office:word" xmlns:w="http://schemas.openxmlformats.org/wordprocessingml/2006/main" xmlns:w14="http://schemas.microsoft.com/office/word/2010/wordml" xmlns:w15="http://schemas.microsoft.com/office/word/2012/wordml" xmlns:w16cid="http://schemas.microsoft.com/office/word/2016/wordml/cid" xmlns:w16se="http://schemas.microsoft.com/office/word/2015/wordml/symex" xmlns:wpg="http://schemas.microsoft.com/office/word/2010/wordprocessingGroup" xmlns:wpi="http://schemas.microsoft.com/office/word/2010/wordprocessingInk" xmlns:wne="http://schemas.microsoft.com/office/word/2006/wordml" xmlns:wps="http://schemas.microsoft.com/office/word/2010/wordprocessingShape" mc:Ignorable="w14 w15 w16se w16cid wp14">
   <w:endnote w:type="separator" w:id="-1">
     <w:p>
       <w:pPr>
@@ -3896,7 +4078,7 @@
 </file>
 
 <file path=word/footer1.xml><?xml version="1.0" encoding="utf-8"?>
-<w:ftr xmlns:wpc="http://schemas.microsoft.com/office/word/2010/wordprocessingCanvas" xmlns:cx="http://schemas.microsoft.com/office/drawing/2014/chartex" xmlns:cx1="http://schemas.microsoft.com/office/drawing/2015/9/8/chartex" xmlns:mc="http://schemas.openxmlformats.org/markup-compatibility/2006" xmlns:o="urn:schemas-microsoft-com:office:office" xmlns:r="http://schemas.openxmlformats.org/officeDocument/2006/relationships" xmlns:m="http://schemas.openxmlformats.org/officeDocument/2006/math" xmlns:v="urn:schemas-microsoft-com:vml" xmlns:wp14="http://schemas.microsoft.com/office/word/2010/wordprocessingDrawing" xmlns:wp="http://schemas.openxmlformats.org/drawingml/2006/wordprocessingDrawing" xmlns:w10="urn:schemas-microsoft-com:office:word" xmlns:w="http://schemas.openxmlformats.org/wordprocessingml/2006/main" xmlns:w14="http://schemas.microsoft.com/office/word/2010/wordml" xmlns:w15="http://schemas.microsoft.com/office/word/2012/wordml" xmlns:w16se="http://schemas.microsoft.com/office/word/2015/wordml/symex" xmlns:wpg="http://schemas.microsoft.com/office/word/2010/wordprocessingGroup" xmlns:wpi="http://schemas.microsoft.com/office/word/2010/wordprocessingInk" xmlns:wne="http://schemas.microsoft.com/office/word/2006/wordml" xmlns:wps="http://schemas.microsoft.com/office/word/2010/wordprocessingShape" mc:Ignorable="w14 w15 w16se wp14">
+<w:ftr xmlns:wpc="http://schemas.microsoft.com/office/word/2010/wordprocessingCanvas" xmlns:cx="http://schemas.microsoft.com/office/drawing/2014/chartex" xmlns:cx1="http://schemas.microsoft.com/office/drawing/2015/9/8/chartex" xmlns:cx2="http://schemas.microsoft.com/office/drawing/2015/10/21/chartex" xmlns:cx3="http://schemas.microsoft.com/office/drawing/2016/5/9/chartex" xmlns:cx4="http://schemas.microsoft.com/office/drawing/2016/5/10/chartex" xmlns:cx5="http://schemas.microsoft.com/office/drawing/2016/5/11/chartex" xmlns:cx6="http://schemas.microsoft.com/office/drawing/2016/5/12/chartex" xmlns:cx7="http://schemas.microsoft.com/office/drawing/2016/5/13/chartex" xmlns:cx8="http://schemas.microsoft.com/office/drawing/2016/5/14/chartex" xmlns:mc="http://schemas.openxmlformats.org/markup-compatibility/2006" xmlns:aink="http://schemas.microsoft.com/office/drawing/2016/ink" xmlns:am3d="http://schemas.microsoft.com/office/drawing/2017/model3d" xmlns:o="urn:schemas-microsoft-com:office:office" xmlns:r="http://schemas.openxmlformats.org/officeDocument/2006/relationships" xmlns:m="http://schemas.openxmlformats.org/officeDocument/2006/math" xmlns:v="urn:schemas-microsoft-com:vml" xmlns:wp14="http://schemas.microsoft.com/office/word/2010/wordprocessingDrawing" xmlns:wp="http://schemas.openxmlformats.org/drawingml/2006/wordprocessingDrawing" xmlns:w10="urn:schemas-microsoft-com:office:word" xmlns:w="http://schemas.openxmlformats.org/wordprocessingml/2006/main" xmlns:w14="http://schemas.microsoft.com/office/word/2010/wordml" xmlns:w15="http://schemas.microsoft.com/office/word/2012/wordml" xmlns:w16cid="http://schemas.microsoft.com/office/word/2016/wordml/cid" xmlns:w16se="http://schemas.microsoft.com/office/word/2015/wordml/symex" xmlns:wpg="http://schemas.microsoft.com/office/word/2010/wordprocessingGroup" xmlns:wpi="http://schemas.microsoft.com/office/word/2010/wordprocessingInk" xmlns:wne="http://schemas.microsoft.com/office/word/2006/wordml" xmlns:wps="http://schemas.microsoft.com/office/word/2010/wordprocessingShape" mc:Ignorable="w14 w15 w16se w16cid wp14">
   <w:p>
     <w:pPr>
       <w:pStyle w:val="Footer"/>
@@ -3906,7 +4088,7 @@
 </file>
 
 <file path=word/footer2.xml><?xml version="1.0" encoding="utf-8"?>
-<w:ftr xmlns:wpc="http://schemas.microsoft.com/office/word/2010/wordprocessingCanvas" xmlns:cx="http://schemas.microsoft.com/office/drawing/2014/chartex" xmlns:cx1="http://schemas.microsoft.com/office/drawing/2015/9/8/chartex" xmlns:mc="http://schemas.openxmlformats.org/markup-compatibility/2006" xmlns:o="urn:schemas-microsoft-com:office:office" xmlns:r="http://schemas.openxmlformats.org/officeDocument/2006/relationships" xmlns:m="http://schemas.openxmlformats.org/officeDocument/2006/math" xmlns:v="urn:schemas-microsoft-com:vml" xmlns:wp14="http://schemas.microsoft.com/office/word/2010/wordprocessingDrawing" xmlns:wp="http://schemas.openxmlformats.org/drawingml/2006/wordprocessingDrawing" xmlns:w10="urn:schemas-microsoft-com:office:word" xmlns:w="http://schemas.openxmlformats.org/wordprocessingml/2006/main" xmlns:w14="http://schemas.microsoft.com/office/word/2010/wordml" xmlns:w15="http://schemas.microsoft.com/office/word/2012/wordml" xmlns:w16se="http://schemas.microsoft.com/office/word/2015/wordml/symex" xmlns:wpg="http://schemas.microsoft.com/office/word/2010/wordprocessingGroup" xmlns:wpi="http://schemas.microsoft.com/office/word/2010/wordprocessingInk" xmlns:wne="http://schemas.microsoft.com/office/word/2006/wordml" xmlns:wps="http://schemas.microsoft.com/office/word/2010/wordprocessingShape" mc:Ignorable="w14 w15 w16se wp14">
+<w:ftr xmlns:wpc="http://schemas.microsoft.com/office/word/2010/wordprocessingCanvas" xmlns:cx="http://schemas.microsoft.com/office/drawing/2014/chartex" xmlns:cx1="http://schemas.microsoft.com/office/drawing/2015/9/8/chartex" xmlns:cx2="http://schemas.microsoft.com/office/drawing/2015/10/21/chartex" xmlns:cx3="http://schemas.microsoft.com/office/drawing/2016/5/9/chartex" xmlns:cx4="http://schemas.microsoft.com/office/drawing/2016/5/10/chartex" xmlns:cx5="http://schemas.microsoft.com/office/drawing/2016/5/11/chartex" xmlns:cx6="http://schemas.microsoft.com/office/drawing/2016/5/12/chartex" xmlns:cx7="http://schemas.microsoft.com/office/drawing/2016/5/13/chartex" xmlns:cx8="http://schemas.microsoft.com/office/drawing/2016/5/14/chartex" xmlns:mc="http://schemas.openxmlformats.org/markup-compatibility/2006" xmlns:aink="http://schemas.microsoft.com/office/drawing/2016/ink" xmlns:am3d="http://schemas.microsoft.com/office/drawing/2017/model3d" xmlns:o="urn:schemas-microsoft-com:office:office" xmlns:r="http://schemas.openxmlformats.org/officeDocument/2006/relationships" xmlns:m="http://schemas.openxmlformats.org/officeDocument/2006/math" xmlns:v="urn:schemas-microsoft-com:vml" xmlns:wp14="http://schemas.microsoft.com/office/word/2010/wordprocessingDrawing" xmlns:wp="http://schemas.openxmlformats.org/drawingml/2006/wordprocessingDrawing" xmlns:w10="urn:schemas-microsoft-com:office:word" xmlns:w="http://schemas.openxmlformats.org/wordprocessingml/2006/main" xmlns:w14="http://schemas.microsoft.com/office/word/2010/wordml" xmlns:w15="http://schemas.microsoft.com/office/word/2012/wordml" xmlns:w16cid="http://schemas.microsoft.com/office/word/2016/wordml/cid" xmlns:w16se="http://schemas.microsoft.com/office/word/2015/wordml/symex" xmlns:wpg="http://schemas.microsoft.com/office/word/2010/wordprocessingGroup" xmlns:wpi="http://schemas.microsoft.com/office/word/2010/wordprocessingInk" xmlns:wne="http://schemas.microsoft.com/office/word/2006/wordml" xmlns:wps="http://schemas.microsoft.com/office/word/2010/wordprocessingShape" mc:Ignorable="w14 w15 w16se w16cid wp14">
   <w:p>
     <w:pPr>
       <w:pStyle w:val="Footer"/>
@@ -3916,7 +4098,7 @@
 </file>
 
 <file path=word/footer3.xml><?xml version="1.0" encoding="utf-8"?>
-<w:ftr xmlns:wpc="http://schemas.microsoft.com/office/word/2010/wordprocessingCanvas" xmlns:cx="http://schemas.microsoft.com/office/drawing/2014/chartex" xmlns:cx1="http://schemas.microsoft.com/office/drawing/2015/9/8/chartex" xmlns:mc="http://schemas.openxmlformats.org/markup-compatibility/2006" xmlns:o="urn:schemas-microsoft-com:office:office" xmlns:r="http://schemas.openxmlformats.org/officeDocument/2006/relationships" xmlns:m="http://schemas.openxmlformats.org/officeDocument/2006/math" xmlns:v="urn:schemas-microsoft-com:vml" xmlns:wp14="http://schemas.microsoft.com/office/word/2010/wordprocessingDrawing" xmlns:wp="http://schemas.openxmlformats.org/drawingml/2006/wordprocessingDrawing" xmlns:w10="urn:schemas-microsoft-com:office:word" xmlns:w="http://schemas.openxmlformats.org/wordprocessingml/2006/main" xmlns:w14="http://schemas.microsoft.com/office/word/2010/wordml" xmlns:w15="http://schemas.microsoft.com/office/word/2012/wordml" xmlns:w16se="http://schemas.microsoft.com/office/word/2015/wordml/symex" xmlns:wpg="http://schemas.microsoft.com/office/word/2010/wordprocessingGroup" xmlns:wpi="http://schemas.microsoft.com/office/word/2010/wordprocessingInk" xmlns:wne="http://schemas.microsoft.com/office/word/2006/wordml" xmlns:wps="http://schemas.microsoft.com/office/word/2010/wordprocessingShape" mc:Ignorable="w14 w15 w16se wp14">
+<w:ftr xmlns:wpc="http://schemas.microsoft.com/office/word/2010/wordprocessingCanvas" xmlns:cx="http://schemas.microsoft.com/office/drawing/2014/chartex" xmlns:cx1="http://schemas.microsoft.com/office/drawing/2015/9/8/chartex" xmlns:cx2="http://schemas.microsoft.com/office/drawing/2015/10/21/chartex" xmlns:cx3="http://schemas.microsoft.com/office/drawing/2016/5/9/chartex" xmlns:cx4="http://schemas.microsoft.com/office/drawing/2016/5/10/chartex" xmlns:cx5="http://schemas.microsoft.com/office/drawing/2016/5/11/chartex" xmlns:cx6="http://schemas.microsoft.com/office/drawing/2016/5/12/chartex" xmlns:cx7="http://schemas.microsoft.com/office/drawing/2016/5/13/chartex" xmlns:cx8="http://schemas.microsoft.com/office/drawing/2016/5/14/chartex" xmlns:mc="http://schemas.openxmlformats.org/markup-compatibility/2006" xmlns:aink="http://schemas.microsoft.com/office/drawing/2016/ink" xmlns:am3d="http://schemas.microsoft.com/office/drawing/2017/model3d" xmlns:o="urn:schemas-microsoft-com:office:office" xmlns:r="http://schemas.openxmlformats.org/officeDocument/2006/relationships" xmlns:m="http://schemas.openxmlformats.org/officeDocument/2006/math" xmlns:v="urn:schemas-microsoft-com:vml" xmlns:wp14="http://schemas.microsoft.com/office/word/2010/wordprocessingDrawing" xmlns:wp="http://schemas.openxmlformats.org/drawingml/2006/wordprocessingDrawing" xmlns:w10="urn:schemas-microsoft-com:office:word" xmlns:w="http://schemas.openxmlformats.org/wordprocessingml/2006/main" xmlns:w14="http://schemas.microsoft.com/office/word/2010/wordml" xmlns:w15="http://schemas.microsoft.com/office/word/2012/wordml" xmlns:w16cid="http://schemas.microsoft.com/office/word/2016/wordml/cid" xmlns:w16se="http://schemas.microsoft.com/office/word/2015/wordml/symex" xmlns:wpg="http://schemas.microsoft.com/office/word/2010/wordprocessingGroup" xmlns:wpi="http://schemas.microsoft.com/office/word/2010/wordprocessingInk" xmlns:wne="http://schemas.microsoft.com/office/word/2006/wordml" xmlns:wps="http://schemas.microsoft.com/office/word/2010/wordprocessingShape" mc:Ignorable="w14 w15 w16se w16cid wp14">
   <w:p>
     <w:pPr>
       <w:pStyle w:val="Footer"/>
@@ -3926,7 +4108,7 @@
 </file>
 
 <file path=word/footnotes.xml><?xml version="1.0" encoding="utf-8"?>
-<w:footnotes xmlns:wpc="http://schemas.microsoft.com/office/word/2010/wordprocessingCanvas" xmlns:cx="http://schemas.microsoft.com/office/drawing/2014/chartex" xmlns:cx1="http://schemas.microsoft.com/office/drawing/2015/9/8/chartex" xmlns:mc="http://schemas.openxmlformats.org/markup-compatibility/2006" xmlns:o="urn:schemas-microsoft-com:office:office" xmlns:r="http://schemas.openxmlformats.org/officeDocument/2006/relationships" xmlns:m="http://schemas.openxmlformats.org/officeDocument/2006/math" xmlns:v="urn:schemas-microsoft-com:vml" xmlns:wp14="http://schemas.microsoft.com/office/word/2010/wordprocessingDrawing" xmlns:wp="http://schemas.openxmlformats.org/drawingml/2006/wordprocessingDrawing" xmlns:w10="urn:schemas-microsoft-com:office:word" xmlns:w="http://schemas.openxmlformats.org/wordprocessingml/2006/main" xmlns:w14="http://schemas.microsoft.com/office/word/2010/wordml" xmlns:w15="http://schemas.microsoft.com/office/word/2012/wordml" xmlns:w16se="http://schemas.microsoft.com/office/word/2015/wordml/symex" xmlns:wpg="http://schemas.microsoft.com/office/word/2010/wordprocessingGroup" xmlns:wpi="http://schemas.microsoft.com/office/word/2010/wordprocessingInk" xmlns:wne="http://schemas.microsoft.com/office/word/2006/wordml" xmlns:wps="http://schemas.microsoft.com/office/word/2010/wordprocessingShape" mc:Ignorable="w14 w15 w16se wp14">
+<w:footnotes xmlns:wpc="http://schemas.microsoft.com/office/word/2010/wordprocessingCanvas" xmlns:cx="http://schemas.microsoft.com/office/drawing/2014/chartex" xmlns:cx1="http://schemas.microsoft.com/office/drawing/2015/9/8/chartex" xmlns:cx2="http://schemas.microsoft.com/office/drawing/2015/10/21/chartex" xmlns:cx3="http://schemas.microsoft.com/office/drawing/2016/5/9/chartex" xmlns:cx4="http://schemas.microsoft.com/office/drawing/2016/5/10/chartex" xmlns:cx5="http://schemas.microsoft.com/office/drawing/2016/5/11/chartex" xmlns:cx6="http://schemas.microsoft.com/office/drawing/2016/5/12/chartex" xmlns:cx7="http://schemas.microsoft.com/office/drawing/2016/5/13/chartex" xmlns:cx8="http://schemas.microsoft.com/office/drawing/2016/5/14/chartex" xmlns:mc="http://schemas.openxmlformats.org/markup-compatibility/2006" xmlns:aink="http://schemas.microsoft.com/office/drawing/2016/ink" xmlns:am3d="http://schemas.microsoft.com/office/drawing/2017/model3d" xmlns:o="urn:schemas-microsoft-com:office:office" xmlns:r="http://schemas.openxmlformats.org/officeDocument/2006/relationships" xmlns:m="http://schemas.openxmlformats.org/officeDocument/2006/math" xmlns:v="urn:schemas-microsoft-com:vml" xmlns:wp14="http://schemas.microsoft.com/office/word/2010/wordprocessingDrawing" xmlns:wp="http://schemas.openxmlformats.org/drawingml/2006/wordprocessingDrawing" xmlns:w10="urn:schemas-microsoft-com:office:word" xmlns:w="http://schemas.openxmlformats.org/wordprocessingml/2006/main" xmlns:w14="http://schemas.microsoft.com/office/word/2010/wordml" xmlns:w15="http://schemas.microsoft.com/office/word/2012/wordml" xmlns:w16cid="http://schemas.microsoft.com/office/word/2016/wordml/cid" xmlns:w16se="http://schemas.microsoft.com/office/word/2015/wordml/symex" xmlns:wpg="http://schemas.microsoft.com/office/word/2010/wordprocessingGroup" xmlns:wpi="http://schemas.microsoft.com/office/word/2010/wordprocessingInk" xmlns:wne="http://schemas.microsoft.com/office/word/2006/wordml" xmlns:wps="http://schemas.microsoft.com/office/word/2010/wordprocessingShape" mc:Ignorable="w14 w15 w16se w16cid wp14">
   <w:footnote w:type="separator" w:id="-1">
     <w:p>
       <w:pPr>
@@ -3951,7 +4133,7 @@
 </file>
 
 <file path=word/header1.xml><?xml version="1.0" encoding="utf-8"?>
-<w:hdr xmlns:wpc="http://schemas.microsoft.com/office/word/2010/wordprocessingCanvas" xmlns:cx="http://schemas.microsoft.com/office/drawing/2014/chartex" xmlns:cx1="http://schemas.microsoft.com/office/drawing/2015/9/8/chartex" xmlns:mc="http://schemas.openxmlformats.org/markup-compatibility/2006" xmlns:o="urn:schemas-microsoft-com:office:office" xmlns:r="http://schemas.openxmlformats.org/officeDocument/2006/relationships" xmlns:m="http://schemas.openxmlformats.org/officeDocument/2006/math" xmlns:v="urn:schemas-microsoft-com:vml" xmlns:wp14="http://schemas.microsoft.com/office/word/2010/wordprocessingDrawing" xmlns:wp="http://schemas.openxmlformats.org/drawingml/2006/wordprocessingDrawing" xmlns:w10="urn:schemas-microsoft-com:office:word" xmlns:w="http://schemas.openxmlformats.org/wordprocessingml/2006/main" xmlns:w14="http://schemas.microsoft.com/office/word/2010/wordml" xmlns:w15="http://schemas.microsoft.com/office/word/2012/wordml" xmlns:w16se="http://schemas.microsoft.com/office/word/2015/wordml/symex" xmlns:wpg="http://schemas.microsoft.com/office/word/2010/wordprocessingGroup" xmlns:wpi="http://schemas.microsoft.com/office/word/2010/wordprocessingInk" xmlns:wne="http://schemas.microsoft.com/office/word/2006/wordml" xmlns:wps="http://schemas.microsoft.com/office/word/2010/wordprocessingShape" mc:Ignorable="w14 w15 w16se wp14">
+<w:hdr xmlns:wpc="http://schemas.microsoft.com/office/word/2010/wordprocessingCanvas" xmlns:cx="http://schemas.microsoft.com/office/drawing/2014/chartex" xmlns:cx1="http://schemas.microsoft.com/office/drawing/2015/9/8/chartex" xmlns:cx2="http://schemas.microsoft.com/office/drawing/2015/10/21/chartex" xmlns:cx3="http://schemas.microsoft.com/office/drawing/2016/5/9/chartex" xmlns:cx4="http://schemas.microsoft.com/office/drawing/2016/5/10/chartex" xmlns:cx5="http://schemas.microsoft.com/office/drawing/2016/5/11/chartex" xmlns:cx6="http://schemas.microsoft.com/office/drawing/2016/5/12/chartex" xmlns:cx7="http://schemas.microsoft.com/office/drawing/2016/5/13/chartex" xmlns:cx8="http://schemas.microsoft.com/office/drawing/2016/5/14/chartex" xmlns:mc="http://schemas.openxmlformats.org/markup-compatibility/2006" xmlns:aink="http://schemas.microsoft.com/office/drawing/2016/ink" xmlns:am3d="http://schemas.microsoft.com/office/drawing/2017/model3d" xmlns:o="urn:schemas-microsoft-com:office:office" xmlns:r="http://schemas.openxmlformats.org/officeDocument/2006/relationships" xmlns:m="http://schemas.openxmlformats.org/officeDocument/2006/math" xmlns:v="urn:schemas-microsoft-com:vml" xmlns:wp14="http://schemas.microsoft.com/office/word/2010/wordprocessingDrawing" xmlns:wp="http://schemas.openxmlformats.org/drawingml/2006/wordprocessingDrawing" xmlns:w10="urn:schemas-microsoft-com:office:word" xmlns:w="http://schemas.openxmlformats.org/wordprocessingml/2006/main" xmlns:w14="http://schemas.microsoft.com/office/word/2010/wordml" xmlns:w15="http://schemas.microsoft.com/office/word/2012/wordml" xmlns:w16cid="http://schemas.microsoft.com/office/word/2016/wordml/cid" xmlns:w16se="http://schemas.microsoft.com/office/word/2015/wordml/symex" xmlns:wpg="http://schemas.microsoft.com/office/word/2010/wordprocessingGroup" xmlns:wpi="http://schemas.microsoft.com/office/word/2010/wordprocessingInk" xmlns:wne="http://schemas.microsoft.com/office/word/2006/wordml" xmlns:wps="http://schemas.microsoft.com/office/word/2010/wordprocessingShape" mc:Ignorable="w14 w15 w16se w16cid wp14">
   <w:p>
     <w:pPr>
       <w:pStyle w:val="Header"/>
@@ -3961,7 +4143,7 @@
 </file>
 
 <file path=word/header2.xml><?xml version="1.0" encoding="utf-8"?>
-<w:hdr xmlns:wpc="http://schemas.microsoft.com/office/word/2010/wordprocessingCanvas" xmlns:cx="http://schemas.microsoft.com/office/drawing/2014/chartex" xmlns:cx1="http://schemas.microsoft.com/office/drawing/2015/9/8/chartex" xmlns:mc="http://schemas.openxmlformats.org/markup-compatibility/2006" xmlns:o="urn:schemas-microsoft-com:office:office" xmlns:r="http://schemas.openxmlformats.org/officeDocument/2006/relationships" xmlns:m="http://schemas.openxmlformats.org/officeDocument/2006/math" xmlns:v="urn:schemas-microsoft-com:vml" xmlns:wp14="http://schemas.microsoft.com/office/word/2010/wordprocessingDrawing" xmlns:wp="http://schemas.openxmlformats.org/drawingml/2006/wordprocessingDrawing" xmlns:w10="urn:schemas-microsoft-com:office:word" xmlns:w="http://schemas.openxmlformats.org/wordprocessingml/2006/main" xmlns:w14="http://schemas.microsoft.com/office/word/2010/wordml" xmlns:w15="http://schemas.microsoft.com/office/word/2012/wordml" xmlns:w16se="http://schemas.microsoft.com/office/word/2015/wordml/symex" xmlns:wpg="http://schemas.microsoft.com/office/word/2010/wordprocessingGroup" xmlns:wpi="http://schemas.microsoft.com/office/word/2010/wordprocessingInk" xmlns:wne="http://schemas.microsoft.com/office/word/2006/wordml" xmlns:wps="http://schemas.microsoft.com/office/word/2010/wordprocessingShape" mc:Ignorable="w14 w15 w16se wp14">
+<w:hdr xmlns:wpc="http://schemas.microsoft.com/office/word/2010/wordprocessingCanvas" xmlns:cx="http://schemas.microsoft.com/office/drawing/2014/chartex" xmlns:cx1="http://schemas.microsoft.com/office/drawing/2015/9/8/chartex" xmlns:cx2="http://schemas.microsoft.com/office/drawing/2015/10/21/chartex" xmlns:cx3="http://schemas.microsoft.com/office/drawing/2016/5/9/chartex" xmlns:cx4="http://schemas.microsoft.com/office/drawing/2016/5/10/chartex" xmlns:cx5="http://schemas.microsoft.com/office/drawing/2016/5/11/chartex" xmlns:cx6="http://schemas.microsoft.com/office/drawing/2016/5/12/chartex" xmlns:cx7="http://schemas.microsoft.com/office/drawing/2016/5/13/chartex" xmlns:cx8="http://schemas.microsoft.com/office/drawing/2016/5/14/chartex" xmlns:mc="http://schemas.openxmlformats.org/markup-compatibility/2006" xmlns:aink="http://schemas.microsoft.com/office/drawing/2016/ink" xmlns:am3d="http://schemas.microsoft.com/office/drawing/2017/model3d" xmlns:o="urn:schemas-microsoft-com:office:office" xmlns:r="http://schemas.openxmlformats.org/officeDocument/2006/relationships" xmlns:m="http://schemas.openxmlformats.org/officeDocument/2006/math" xmlns:v="urn:schemas-microsoft-com:vml" xmlns:wp14="http://schemas.microsoft.com/office/word/2010/wordprocessingDrawing" xmlns:wp="http://schemas.openxmlformats.org/drawingml/2006/wordprocessingDrawing" xmlns:w10="urn:schemas-microsoft-com:office:word" xmlns:w="http://schemas.openxmlformats.org/wordprocessingml/2006/main" xmlns:w14="http://schemas.microsoft.com/office/word/2010/wordml" xmlns:w15="http://schemas.microsoft.com/office/word/2012/wordml" xmlns:w16cid="http://schemas.microsoft.com/office/word/2016/wordml/cid" xmlns:w16se="http://schemas.microsoft.com/office/word/2015/wordml/symex" xmlns:wpg="http://schemas.microsoft.com/office/word/2010/wordprocessingGroup" xmlns:wpi="http://schemas.microsoft.com/office/word/2010/wordprocessingInk" xmlns:wne="http://schemas.microsoft.com/office/word/2006/wordml" xmlns:wps="http://schemas.microsoft.com/office/word/2010/wordprocessingShape" mc:Ignorable="w14 w15 w16se w16cid wp14">
   <w:p>
     <w:pPr>
       <w:pStyle w:val="Header"/>
@@ -3971,7 +4153,7 @@
 </file>
 
 <file path=word/header3.xml><?xml version="1.0" encoding="utf-8"?>
-<w:hdr xmlns:wpc="http://schemas.microsoft.com/office/word/2010/wordprocessingCanvas" xmlns:cx="http://schemas.microsoft.com/office/drawing/2014/chartex" xmlns:cx1="http://schemas.microsoft.com/office/drawing/2015/9/8/chartex" xmlns:mc="http://schemas.openxmlformats.org/markup-compatibility/2006" xmlns:o="urn:schemas-microsoft-com:office:office" xmlns:r="http://schemas.openxmlformats.org/officeDocument/2006/relationships" xmlns:m="http://schemas.openxmlformats.org/officeDocument/2006/math" xmlns:v="urn:schemas-microsoft-com:vml" xmlns:wp14="http://schemas.microsoft.com/office/word/2010/wordprocessingDrawing" xmlns:wp="http://schemas.openxmlformats.org/drawingml/2006/wordprocessingDrawing" xmlns:w10="urn:schemas-microsoft-com:office:word" xmlns:w="http://schemas.openxmlformats.org/wordprocessingml/2006/main" xmlns:w14="http://schemas.microsoft.com/office/word/2010/wordml" xmlns:w15="http://schemas.microsoft.com/office/word/2012/wordml" xmlns:w16se="http://schemas.microsoft.com/office/word/2015/wordml/symex" xmlns:wpg="http://schemas.microsoft.com/office/word/2010/wordprocessingGroup" xmlns:wpi="http://schemas.microsoft.com/office/word/2010/wordprocessingInk" xmlns:wne="http://schemas.microsoft.com/office/word/2006/wordml" xmlns:wps="http://schemas.microsoft.com/office/word/2010/wordprocessingShape" mc:Ignorable="w14 w15 w16se wp14">
+<w:hdr xmlns:wpc="http://schemas.microsoft.com/office/word/2010/wordprocessingCanvas" xmlns:cx="http://schemas.microsoft.com/office/drawing/2014/chartex" xmlns:cx1="http://schemas.microsoft.com/office/drawing/2015/9/8/chartex" xmlns:cx2="http://schemas.microsoft.com/office/drawing/2015/10/21/chartex" xmlns:cx3="http://schemas.microsoft.com/office/drawing/2016/5/9/chartex" xmlns:cx4="http://schemas.microsoft.com/office/drawing/2016/5/10/chartex" xmlns:cx5="http://schemas.microsoft.com/office/drawing/2016/5/11/chartex" xmlns:cx6="http://schemas.microsoft.com/office/drawing/2016/5/12/chartex" xmlns:cx7="http://schemas.microsoft.com/office/drawing/2016/5/13/chartex" xmlns:cx8="http://schemas.microsoft.com/office/drawing/2016/5/14/chartex" xmlns:mc="http://schemas.openxmlformats.org/markup-compatibility/2006" xmlns:aink="http://schemas.microsoft.com/office/drawing/2016/ink" xmlns:am3d="http://schemas.microsoft.com/office/drawing/2017/model3d" xmlns:o="urn:schemas-microsoft-com:office:office" xmlns:r="http://schemas.openxmlformats.org/officeDocument/2006/relationships" xmlns:m="http://schemas.openxmlformats.org/officeDocument/2006/math" xmlns:v="urn:schemas-microsoft-com:vml" xmlns:wp14="http://schemas.microsoft.com/office/word/2010/wordprocessingDrawing" xmlns:wp="http://schemas.openxmlformats.org/drawingml/2006/wordprocessingDrawing" xmlns:w10="urn:schemas-microsoft-com:office:word" xmlns:w="http://schemas.openxmlformats.org/wordprocessingml/2006/main" xmlns:w14="http://schemas.microsoft.com/office/word/2010/wordml" xmlns:w15="http://schemas.microsoft.com/office/word/2012/wordml" xmlns:w16cid="http://schemas.microsoft.com/office/word/2016/wordml/cid" xmlns:w16se="http://schemas.microsoft.com/office/word/2015/wordml/symex" xmlns:wpg="http://schemas.microsoft.com/office/word/2010/wordprocessingGroup" xmlns:wpi="http://schemas.microsoft.com/office/word/2010/wordprocessingInk" xmlns:wne="http://schemas.microsoft.com/office/word/2006/wordml" xmlns:wps="http://schemas.microsoft.com/office/word/2010/wordprocessingShape" mc:Ignorable="w14 w15 w16se w16cid wp14">
   <w:p>
     <w:pPr>
       <w:pStyle w:val="Header"/>
@@ -3981,7 +4163,7 @@
 </file>
 
 <file path=word/numbering.xml><?xml version="1.0" encoding="utf-8"?>
-<w:numbering xmlns:wpc="http://schemas.microsoft.com/office/word/2010/wordprocessingCanvas" xmlns:cx="http://schemas.microsoft.com/office/drawing/2014/chartex" xmlns:cx1="http://schemas.microsoft.com/office/drawing/2015/9/8/chartex" xmlns:mc="http://schemas.openxmlformats.org/markup-compatibility/2006" xmlns:o="urn:schemas-microsoft-com:office:office" xmlns:r="http://schemas.openxmlformats.org/officeDocument/2006/relationships" xmlns:m="http://schemas.openxmlformats.org/officeDocument/2006/math" xmlns:v="urn:schemas-microsoft-com:vml" xmlns:wp14="http://schemas.microsoft.com/office/word/2010/wordprocessingDrawing" xmlns:wp="http://schemas.openxmlformats.org/drawingml/2006/wordprocessingDrawing" xmlns:w10="urn:schemas-microsoft-com:office:word" xmlns:w="http://schemas.openxmlformats.org/wordprocessingml/2006/main" xmlns:w14="http://schemas.microsoft.com/office/word/2010/wordml" xmlns:w15="http://schemas.microsoft.com/office/word/2012/wordml" xmlns:w16se="http://schemas.microsoft.com/office/word/2015/wordml/symex" xmlns:wpg="http://schemas.microsoft.com/office/word/2010/wordprocessingGroup" xmlns:wpi="http://schemas.microsoft.com/office/word/2010/wordprocessingInk" xmlns:wne="http://schemas.microsoft.com/office/word/2006/wordml" xmlns:wps="http://schemas.microsoft.com/office/word/2010/wordprocessingShape" mc:Ignorable="w14 w15 w16se wp14">
+<w:numbering xmlns:wpc="http://schemas.microsoft.com/office/word/2010/wordprocessingCanvas" xmlns:cx="http://schemas.microsoft.com/office/drawing/2014/chartex" xmlns:cx1="http://schemas.microsoft.com/office/drawing/2015/9/8/chartex" xmlns:cx2="http://schemas.microsoft.com/office/drawing/2015/10/21/chartex" xmlns:cx3="http://schemas.microsoft.com/office/drawing/2016/5/9/chartex" xmlns:cx4="http://schemas.microsoft.com/office/drawing/2016/5/10/chartex" xmlns:cx5="http://schemas.microsoft.com/office/drawing/2016/5/11/chartex" xmlns:cx6="http://schemas.microsoft.com/office/drawing/2016/5/12/chartex" xmlns:cx7="http://schemas.microsoft.com/office/drawing/2016/5/13/chartex" xmlns:cx8="http://schemas.microsoft.com/office/drawing/2016/5/14/chartex" xmlns:mc="http://schemas.openxmlformats.org/markup-compatibility/2006" xmlns:aink="http://schemas.microsoft.com/office/drawing/2016/ink" xmlns:am3d="http://schemas.microsoft.com/office/drawing/2017/model3d" xmlns:o="urn:schemas-microsoft-com:office:office" xmlns:r="http://schemas.openxmlformats.org/officeDocument/2006/relationships" xmlns:m="http://schemas.openxmlformats.org/officeDocument/2006/math" xmlns:v="urn:schemas-microsoft-com:vml" xmlns:wp14="http://schemas.microsoft.com/office/word/2010/wordprocessingDrawing" xmlns:wp="http://schemas.openxmlformats.org/drawingml/2006/wordprocessingDrawing" xmlns:w10="urn:schemas-microsoft-com:office:word" xmlns:w="http://schemas.openxmlformats.org/wordprocessingml/2006/main" xmlns:w14="http://schemas.microsoft.com/office/word/2010/wordml" xmlns:w15="http://schemas.microsoft.com/office/word/2012/wordml" xmlns:w16cid="http://schemas.microsoft.com/office/word/2016/wordml/cid" xmlns:w16se="http://schemas.microsoft.com/office/word/2015/wordml/symex" xmlns:wpg="http://schemas.microsoft.com/office/word/2010/wordprocessingGroup" xmlns:wpi="http://schemas.microsoft.com/office/word/2010/wordprocessingInk" xmlns:wne="http://schemas.microsoft.com/office/word/2006/wordml" xmlns:wps="http://schemas.microsoft.com/office/word/2010/wordprocessingShape" mc:Ignorable="w14 w15 w16se w16cid wp14">
   <w:abstractNum w:abstractNumId="0" w15:restartNumberingAfterBreak="0">
     <w:nsid w:val="44BB01CE"/>
     <w:multiLevelType w:val="hybridMultilevel"/>
@@ -4197,7 +4379,7 @@
 </file>
 
 <file path=word/styles.xml><?xml version="1.0" encoding="utf-8"?>
-<w:styles xmlns:mc="http://schemas.openxmlformats.org/markup-compatibility/2006" xmlns:r="http://schemas.openxmlformats.org/officeDocument/2006/relationships" xmlns:w="http://schemas.openxmlformats.org/wordprocessingml/2006/main" xmlns:w14="http://schemas.microsoft.com/office/word/2010/wordml" xmlns:w15="http://schemas.microsoft.com/office/word/2012/wordml" xmlns:w16se="http://schemas.microsoft.com/office/word/2015/wordml/symex" mc:Ignorable="w14 w15 w16se">
+<w:styles xmlns:mc="http://schemas.openxmlformats.org/markup-compatibility/2006" xmlns:r="http://schemas.openxmlformats.org/officeDocument/2006/relationships" xmlns:w="http://schemas.openxmlformats.org/wordprocessingml/2006/main" xmlns:w14="http://schemas.microsoft.com/office/word/2010/wordml" xmlns:w15="http://schemas.microsoft.com/office/word/2012/wordml" xmlns:w16cid="http://schemas.microsoft.com/office/word/2016/wordml/cid" xmlns:w16se="http://schemas.microsoft.com/office/word/2015/wordml/symex" mc:Ignorable="w14 w15 w16se w16cid">
   <w:docDefaults>
     <w:rPrDefault>
       <w:rPr>
@@ -4213,7 +4395,7 @@
       </w:pPr>
     </w:pPrDefault>
   </w:docDefaults>
-  <w:latentStyles w:defLockedState="0" w:defUIPriority="99" w:defSemiHidden="0" w:defUnhideWhenUsed="0" w:defQFormat="0" w:count="371">
+  <w:latentStyles w:defLockedState="0" w:defUIPriority="99" w:defSemiHidden="0" w:defUnhideWhenUsed="0" w:defQFormat="0" w:count="375">
     <w:lsdException w:name="Normal" w:uiPriority="0" w:qFormat="1"/>
     <w:lsdException w:name="heading 1" w:uiPriority="9" w:qFormat="1"/>
     <w:lsdException w:name="heading 2" w:semiHidden="1" w:uiPriority="9" w:unhideWhenUsed="1" w:qFormat="1"/>
@@ -4319,7 +4501,6 @@
     <w:lsdException w:name="HTML Sample" w:semiHidden="1" w:unhideWhenUsed="1"/>
     <w:lsdException w:name="HTML Typewriter" w:semiHidden="1" w:unhideWhenUsed="1"/>
     <w:lsdException w:name="HTML Variable" w:semiHidden="1" w:unhideWhenUsed="1"/>
-    <w:lsdException w:name="Normal Table" w:semiHidden="1" w:unhideWhenUsed="1"/>
     <w:lsdException w:name="annotation subject" w:semiHidden="1" w:unhideWhenUsed="1"/>
     <w:lsdException w:name="No List" w:semiHidden="1" w:unhideWhenUsed="1"/>
     <w:lsdException w:name="Outline List 1" w:semiHidden="1" w:unhideWhenUsed="1"/>
@@ -4363,10 +4544,8 @@
     <w:lsdException w:name="Table Elegant" w:semiHidden="1" w:unhideWhenUsed="1"/>
     <w:lsdException w:name="Table Professional" w:semiHidden="1" w:unhideWhenUsed="1"/>
     <w:lsdException w:name="Table Subtle 1" w:semiHidden="1" w:unhideWhenUsed="1"/>
-    <w:lsdException w:name="Table Subtle 2" w:semiHidden="1" w:unhideWhenUsed="1"/>
     <w:lsdException w:name="Table Web 1" w:semiHidden="1" w:unhideWhenUsed="1"/>
     <w:lsdException w:name="Table Web 2" w:semiHidden="1" w:unhideWhenUsed="1"/>
-    <w:lsdException w:name="Table Web 3" w:semiHidden="1" w:unhideWhenUsed="1"/>
     <w:lsdException w:name="Balloon Text" w:semiHidden="1" w:unhideWhenUsed="1"/>
     <w:lsdException w:name="Table Grid" w:uiPriority="59"/>
     <w:lsdException w:name="Table Theme" w:semiHidden="1" w:unhideWhenUsed="1"/>
@@ -4585,6 +4764,10 @@
     <w:lsdException w:name="List Table 5 Dark Accent 6" w:uiPriority="50"/>
     <w:lsdException w:name="List Table 6 Colorful Accent 6" w:uiPriority="51"/>
     <w:lsdException w:name="List Table 7 Colorful Accent 6" w:uiPriority="52"/>
+    <w:lsdException w:name="Mention" w:semiHidden="1" w:unhideWhenUsed="1"/>
+    <w:lsdException w:name="Smart Hyperlink" w:semiHidden="1" w:unhideWhenUsed="1"/>
+    <w:lsdException w:name="Hashtag" w:semiHidden="1" w:unhideWhenUsed="1"/>
+    <w:lsdException w:name="Unresolved Mention" w:semiHidden="1" w:unhideWhenUsed="1"/>
   </w:latentStyles>
   <w:style w:type="paragraph" w:default="1" w:styleId="Normal">
     <w:name w:val="Normal"/>
@@ -5080,7 +5263,7 @@
 </file>
 
 <file path=customXml/itemProps1.xml><?xml version="1.0" encoding="utf-8"?>
-<ds:datastoreItem xmlns:ds="http://schemas.openxmlformats.org/officeDocument/2006/customXml" ds:itemID="{0BFCEF94-29ED-4E65-8D80-B2D4581BAC6E}">
+<ds:datastoreItem xmlns:ds="http://schemas.openxmlformats.org/officeDocument/2006/customXml" ds:itemID="{CDC27D1A-3232-49C2-9DCA-2F195848A16B}">
   <ds:schemaRefs>
     <ds:schemaRef ds:uri="http://schemas.openxmlformats.org/officeDocument/2006/bibliography"/>
   </ds:schemaRefs>

</xml_diff>